<commit_message>
Docs for the second part
</commit_message>
<xml_diff>
--- a/Part2/docs/P3212_ААнищенко_1207.docx
+++ b/Part2/docs/P3212_ААнищенко_1207.docx
@@ -404,8 +404,6 @@
         </w:rPr>
         <w:t>207</w:t>
       </w:r>
-      <w:bookmarkStart w:id="0" w:name="_GoBack"/>
-      <w:bookmarkEnd w:id="0"/>
       <w:r>
         <w:rPr>
           <w:b/>
@@ -424,7 +422,7 @@
           <w:szCs w:val="24"/>
           <w:lang w:val="ru-RU"/>
         </w:rPr>
-        <w:t>Куча камней</w:t>
+        <w:t>Медиана на плоскости</w:t>
       </w:r>
       <w:r>
         <w:rPr>
@@ -462,62 +460,109 @@
       <w:pPr>
         <w:jc w:val="both"/>
         <w:rPr>
-          <w:rFonts w:ascii="Arial" w:hAnsi="Arial" w:cs="Arial"/>
-          <w:color w:val="000000"/>
-          <w:sz w:val="20"/>
-          <w:szCs w:val="20"/>
-          <w:shd w:val="clear" w:color="auto" w:fill="FFFFFF"/>
-          <w:lang w:val="ru-RU"/>
-        </w:rPr>
-      </w:pPr>
-      <w:r>
-        <w:rPr>
-          <w:lang w:val="ru-RU"/>
-        </w:rPr>
-        <w:t>Т</w:t>
-      </w:r>
-      <w:r>
-        <w:rPr>
-          <w:lang w:val="ru-RU"/>
-        </w:rPr>
-        <w:t xml:space="preserve">ак как </w:t>
-      </w:r>
-      <w:r>
-        <w:rPr>
-          <w:lang w:val="ru-RU"/>
-        </w:rPr>
-        <w:t xml:space="preserve">количество камней ограничено всего 20 камнями, то можно перебрать все варианты. Используем </w:t>
-      </w:r>
-      <w:r>
-        <w:rPr>
-          <w:lang w:val="ru-RU"/>
-        </w:rPr>
-        <w:t>битовую маску (0 – первая кучка, 1 – вторая кучка)</w:t>
-      </w:r>
-      <w:r>
-        <w:rPr>
-          <w:lang w:val="ru-RU"/>
-        </w:rPr>
-        <w:t xml:space="preserve">. </w:t>
-      </w:r>
-      <w:r>
-        <w:rPr>
-          <w:lang w:val="ru-RU"/>
-        </w:rPr>
-        <w:t xml:space="preserve"> После набора кучек, </w:t>
-      </w:r>
-      <w:r>
-        <w:rPr>
-          <w:lang w:val="ru-RU"/>
-        </w:rPr>
-        <w:t>проверим на</w:t>
-      </w:r>
-      <w:r>
-        <w:rPr>
-          <w:lang w:val="ru-RU"/>
-        </w:rPr>
-        <w:t xml:space="preserve"> минимальность разность. </w:t>
-      </w:r>
+          <w:lang w:val="ru-RU"/>
+        </w:rPr>
+      </w:pPr>
+      <w:r>
+        <w:rPr>
+          <w:lang w:val="ru-RU"/>
+        </w:rPr>
+        <w:t xml:space="preserve">Для того, чтобы разделить на 2 части плоскость найдем самую правую точку. Узнаем угол до каждой из оставшихся точек и отсортируем эти значения по величине угла. В таком случае мы сможем найти </w:t>
+      </w:r>
+      <w:r>
+        <w:rPr>
+          <w:lang w:val="ru-RU"/>
+        </w:rPr>
+        <w:t>ту точку,</w:t>
+      </w:r>
+      <w:r>
+        <w:rPr>
+          <w:lang w:val="ru-RU"/>
+        </w:rPr>
+        <w:t xml:space="preserve"> через которую можно провести прямую, чтобы разделить плоскость так, чтобы половина </w:t>
+      </w:r>
+      <w:r>
+        <w:rPr>
+          <w:lang w:val="ru-RU"/>
+        </w:rPr>
+        <w:t xml:space="preserve">оставшихся </w:t>
+      </w:r>
+      <w:r>
+        <w:rPr>
+          <w:lang w:val="ru-RU"/>
+        </w:rPr>
+        <w:t xml:space="preserve">точек находились выше этой прямой, а вторая половина </w:t>
+      </w:r>
+      <w:r>
+        <w:rPr>
+          <w:lang w:val="ru-RU"/>
+        </w:rPr>
+        <w:t>–</w:t>
+      </w:r>
+      <w:r>
+        <w:rPr>
+          <w:lang w:val="ru-RU"/>
+        </w:rPr>
+        <w:t xml:space="preserve"> ниже.</w:t>
+      </w:r>
+      <w:r>
+        <w:rPr>
+          <w:lang w:val="ru-RU"/>
+        </w:rPr>
+        <w:t xml:space="preserve"> Это возможно сделать из-за того, что никакие три точки не лежат на одной прямой.</w:t>
+      </w:r>
+      <w:r>
+        <w:rPr>
+          <w:lang w:val="ru-RU"/>
+        </w:rPr>
+        <w:t xml:space="preserve"> Время работы </w:t>
+      </w:r>
+      <w:r>
+        <w:t>n * log(n)</w:t>
+      </w:r>
+    </w:p>
+    <w:p>
+      <w:pPr>
+        <w:jc w:val="both"/>
+      </w:pPr>
+      <w:r>
+        <w:rPr>
+          <w:lang w:val="ru-RU"/>
+        </w:rPr>
+        <w:t>Второй способ решения – это взять рандомную точку и перебрать все прямые через неё и одну из оставшихся и считать кол-во точек с разных сторон. Так как ограничение всего 10000</w:t>
+      </w:r>
+      <w:r>
+        <w:rPr>
+          <w:lang w:val="ru-RU"/>
+        </w:rPr>
+        <w:t xml:space="preserve">, </w:t>
+      </w:r>
+      <w:r>
+        <w:rPr>
+          <w:lang w:val="ru-RU"/>
+        </w:rPr>
+        <w:t xml:space="preserve">то </w:t>
+      </w:r>
+      <w:r>
+        <w:t>n</w:t>
+      </w:r>
+      <w:r>
+        <w:rPr>
+          <w:lang w:val="ru-RU"/>
+        </w:rPr>
+        <w:t>^</w:t>
+      </w:r>
+      <w:r>
+        <w:rPr>
+          <w:lang w:val="ru-RU"/>
+        </w:rPr>
+        <w:t>2 заходит</w:t>
+      </w:r>
+      <w:r>
+        <w:t>.</w:t>
+      </w:r>
+      <w:bookmarkStart w:id="0" w:name="_GoBack"/>
+      <w:bookmarkEnd w:id="0"/>
     </w:p>
     <w:sectPr>
       <w:pgSz w:w="11907" w:h="16839" w:code="9"/>

</xml_diff>